<commit_message>
Commiting latest changes to business plan
</commit_message>
<xml_diff>
--- a/SigmaFox Business Plan.docx
+++ b/SigmaFox Business Plan.docx
@@ -1426,21 +1426,7 @@
                 <w:rStyle w:val="Hyperlink"/>
                 <w:noProof/>
               </w:rPr>
-              <w:t>Our decision-m</w:t>
-            </w:r>
-            <w:r>
-              <w:rPr>
-                <w:rStyle w:val="Hyperlink"/>
-                <w:noProof/>
-              </w:rPr>
-              <w:t>a</w:t>
-            </w:r>
-            <w:r>
-              <w:rPr>
-                <w:rStyle w:val="Hyperlink"/>
-                <w:noProof/>
-              </w:rPr>
-              <w:t>king body</w:t>
+              <w:t>Our decision-making body</w:t>
             </w:r>
             <w:r>
               <w:rPr>
@@ -14610,19 +14596,7 @@
         <w:rPr>
           <w:lang w:val="en-GB"/>
         </w:rPr>
-        <w:t>Need simple majority vote of all decision-making</w:t>
-      </w:r>
-      <w:r>
-        <w:rPr>
-          <w:lang w:val="en-GB"/>
-        </w:rPr>
-        <w:t xml:space="preserve"> body</w:t>
-      </w:r>
-      <w:r>
-        <w:rPr>
-          <w:lang w:val="en-GB"/>
-        </w:rPr>
-        <w:t xml:space="preserve"> members present at the meeting</w:t>
+        <w:t>Need simple majority vote of all decision-making body members present at the meeting</w:t>
       </w:r>
     </w:p>
     <w:p>
@@ -14774,14 +14748,12 @@
         </w:rPr>
         <w:t xml:space="preserve">Subsequent approvals can exceed the 6-month period but may not exceed the </w:t>
       </w:r>
-      <w:proofErr w:type="gramStart"/>
-      <w:r>
-        <w:rPr>
-          <w:lang w:val="en-GB"/>
-        </w:rPr>
-        <w:t>30 day</w:t>
-      </w:r>
-      <w:proofErr w:type="gramEnd"/>
+      <w:r>
+        <w:rPr>
+          <w:lang w:val="en-GB"/>
+        </w:rPr>
+        <w:t>30-day</w:t>
+      </w:r>
       <w:r>
         <w:rPr>
           <w:lang w:val="en-GB"/>
@@ -16292,18 +16264,7 @@
           <w:u w:val="single"/>
           <w:lang w:val="en-GB"/>
         </w:rPr>
-        <w:t xml:space="preserve">Approval of </w:t>
-      </w:r>
-      <w:r>
-        <w:rPr>
-          <w:rFonts w:ascii="Lantinghei TC Extralight" w:eastAsia="Lantinghei TC Extralight" w:hAnsi="Monaco"/>
-          <w:color w:val="000000" w:themeColor="text1"/>
-          <w:sz w:val="20"/>
-          <w:szCs w:val="20"/>
-          <w:u w:val="single"/>
-          <w:lang w:val="en-GB"/>
-        </w:rPr>
-        <w:t xml:space="preserve">Final </w:t>
+        <w:t xml:space="preserve">Approval of Final </w:t>
       </w:r>
       <w:r>
         <w:rPr>
@@ -16406,18 +16367,7 @@
           <w:u w:val="single"/>
           <w:lang w:val="en-GB"/>
         </w:rPr>
-        <w:t xml:space="preserve">Development of </w:t>
-      </w:r>
-      <w:r>
-        <w:rPr>
-          <w:rFonts w:ascii="Lantinghei TC Extralight" w:eastAsia="Lantinghei TC Extralight" w:hAnsi="Monaco"/>
-          <w:color w:val="000000" w:themeColor="text1"/>
-          <w:sz w:val="20"/>
-          <w:szCs w:val="20"/>
-          <w:u w:val="single"/>
-          <w:lang w:val="en-GB"/>
-        </w:rPr>
-        <w:t xml:space="preserve">Final </w:t>
+        <w:t xml:space="preserve">Development of Final </w:t>
       </w:r>
       <w:r>
         <w:rPr>

</xml_diff>